<commit_message>
Updated docs, added isa_2015
</commit_message>
<xml_diff>
--- a/doc/tasks_2015.docx
+++ b/doc/tasks_2015.docx
@@ -383,7 +383,13 @@
       </w:r>
       <w:proofErr w:type="spellEnd"/>
       <w:r>
-        <w:t xml:space="preserve"> ядро: одна инструкция исполняется за 5 тактов.</w:t>
+        <w:t xml:space="preserve"> ядро: </w:t>
+      </w:r>
+      <w:r>
+        <w:t>одна инструкция исполняется за несколько</w:t>
+      </w:r>
+      <w:r>
+        <w:t xml:space="preserve"> тактов.</w:t>
       </w:r>
     </w:p>
     <w:p>
@@ -594,8 +600,14 @@
           <w:p>
             <w:pPr>
               <w:jc w:val="center"/>
-            </w:pPr>
-            <w:r>
+              <w:rPr>
+                <w:b/>
+              </w:rPr>
+            </w:pPr>
+            <w:r>
+              <w:rPr>
+                <w:b/>
+              </w:rPr>
               <w:t>1</w:t>
             </w:r>
           </w:p>
@@ -608,14 +620,19 @@
             <w:pPr>
               <w:jc w:val="center"/>
               <w:rPr>
+                <w:b/>
                 <w:lang w:val="en-US"/>
               </w:rPr>
             </w:pPr>
             <w:r>
+              <w:rPr>
+                <w:b/>
+              </w:rPr>
               <w:t>11</w:t>
             </w:r>
             <w:r>
               <w:rPr>
+                <w:b/>
                 <w:lang w:val="en-US"/>
               </w:rPr>
               <w:t>.03 – 29.04</w:t>
@@ -629,8 +646,14 @@
           <w:p>
             <w:pPr>
               <w:jc w:val="center"/>
-            </w:pPr>
-            <w:r>
+              <w:rPr>
+                <w:b/>
+              </w:rPr>
+            </w:pPr>
+            <w:r>
+              <w:rPr>
+                <w:b/>
+              </w:rPr>
               <w:t>Разработка ассемблера</w:t>
             </w:r>
           </w:p>
@@ -644,6 +667,9 @@
             <w:pPr>
               <w:jc w:val="center"/>
             </w:pPr>
+            <w:r>
+              <w:t>Балыкина Наталья</w:t>
+            </w:r>
           </w:p>
         </w:tc>
         <w:tc>
@@ -793,6 +819,9 @@
             <w:pPr>
               <w:jc w:val="center"/>
             </w:pPr>
+            <w:r>
+              <w:t>Макарова Светлана</w:t>
+            </w:r>
           </w:p>
         </w:tc>
         <w:tc>
@@ -1001,10 +1030,15 @@
           <w:p>
             <w:pPr>
               <w:jc w:val="center"/>
-              <w:rPr>
-                <w:b/>
-              </w:rPr>
-            </w:pPr>
+            </w:pPr>
+            <w:proofErr w:type="spellStart"/>
+            <w:r>
+              <w:t>Калтахчян</w:t>
+            </w:r>
+            <w:proofErr w:type="spellEnd"/>
+            <w:r>
+              <w:t xml:space="preserve"> Даниэль</w:t>
+            </w:r>
           </w:p>
         </w:tc>
         <w:tc>
@@ -1368,6 +1402,9 @@
             <w:pPr>
               <w:jc w:val="center"/>
             </w:pPr>
+            <w:r>
+              <w:t>Глазков Валерий</w:t>
+            </w:r>
           </w:p>
         </w:tc>
         <w:tc>
@@ -1453,268 +1490,308 @@
             <w:r>
               <w:t>блоков, изучение существующего софта.</w:t>
             </w:r>
+          </w:p>
+        </w:tc>
+        <w:tc>
+          <w:tcPr>
+            <w:tcW w:w="2389" w:type="dxa"/>
+          </w:tcPr>
+          <w:p/>
+        </w:tc>
+        <w:tc>
+          <w:tcPr>
+            <w:tcW w:w="2390" w:type="dxa"/>
+            <w:gridSpan w:val="2"/>
+          </w:tcPr>
+          <w:p/>
+        </w:tc>
+      </w:tr>
+      <w:tr>
+        <w:tc>
+          <w:tcPr>
+            <w:tcW w:w="768" w:type="dxa"/>
+            <w:shd w:val="clear" w:color="auto" w:fill="auto"/>
+          </w:tcPr>
+          <w:p/>
+        </w:tc>
+        <w:tc>
+          <w:tcPr>
+            <w:tcW w:w="1811" w:type="dxa"/>
+          </w:tcPr>
+          <w:p/>
+        </w:tc>
+        <w:tc>
+          <w:tcPr>
+            <w:tcW w:w="2977" w:type="dxa"/>
+          </w:tcPr>
+          <w:p/>
+        </w:tc>
+        <w:tc>
+          <w:tcPr>
+            <w:tcW w:w="2389" w:type="dxa"/>
+          </w:tcPr>
+          <w:p/>
+        </w:tc>
+        <w:tc>
+          <w:tcPr>
+            <w:tcW w:w="2390" w:type="dxa"/>
+            <w:gridSpan w:val="2"/>
+          </w:tcPr>
+          <w:p/>
+        </w:tc>
+      </w:tr>
+      <w:tr>
+        <w:tc>
+          <w:tcPr>
+            <w:tcW w:w="768" w:type="dxa"/>
+            <w:shd w:val="clear" w:color="auto" w:fill="auto"/>
+          </w:tcPr>
+          <w:p>
+            <w:pPr>
+              <w:jc w:val="center"/>
+              <w:rPr>
+                <w:b/>
+              </w:rPr>
+            </w:pPr>
+            <w:r>
+              <w:rPr>
+                <w:b/>
+              </w:rPr>
+              <w:t>5</w:t>
+            </w:r>
+          </w:p>
+        </w:tc>
+        <w:tc>
+          <w:tcPr>
+            <w:tcW w:w="1811" w:type="dxa"/>
+          </w:tcPr>
+          <w:p>
+            <w:pPr>
+              <w:jc w:val="center"/>
+            </w:pPr>
+          </w:p>
+        </w:tc>
+        <w:tc>
+          <w:tcPr>
+            <w:tcW w:w="2977" w:type="dxa"/>
+          </w:tcPr>
+          <w:p>
+            <w:pPr>
+              <w:jc w:val="center"/>
+              <w:rPr>
+                <w:b/>
+              </w:rPr>
+            </w:pPr>
+            <w:r>
+              <w:rPr>
+                <w:b/>
+              </w:rPr>
+              <w:t>Работа с памятью</w:t>
+            </w:r>
+          </w:p>
+        </w:tc>
+        <w:tc>
+          <w:tcPr>
+            <w:tcW w:w="2395" w:type="dxa"/>
+            <w:gridSpan w:val="2"/>
+          </w:tcPr>
+          <w:p>
+            <w:pPr>
+              <w:jc w:val="center"/>
+            </w:pPr>
+            <w:r>
+              <w:t>Гордеев Владимир</w:t>
+            </w:r>
+          </w:p>
+        </w:tc>
+        <w:tc>
+          <w:tcPr>
+            <w:tcW w:w="2384" w:type="dxa"/>
+          </w:tcPr>
+          <w:p>
+            <w:pPr>
+              <w:jc w:val="center"/>
+            </w:pPr>
+          </w:p>
+        </w:tc>
+      </w:tr>
+      <w:tr>
+        <w:tc>
+          <w:tcPr>
+            <w:tcW w:w="768" w:type="dxa"/>
+            <w:shd w:val="clear" w:color="auto" w:fill="auto"/>
+          </w:tcPr>
+          <w:p/>
+        </w:tc>
+        <w:tc>
+          <w:tcPr>
+            <w:tcW w:w="1811" w:type="dxa"/>
+          </w:tcPr>
+          <w:p/>
+        </w:tc>
+        <w:tc>
+          <w:tcPr>
+            <w:tcW w:w="2977" w:type="dxa"/>
+          </w:tcPr>
+          <w:p/>
+        </w:tc>
+        <w:tc>
+          <w:tcPr>
+            <w:tcW w:w="2389" w:type="dxa"/>
+          </w:tcPr>
+          <w:p/>
+        </w:tc>
+        <w:tc>
+          <w:tcPr>
+            <w:tcW w:w="2390" w:type="dxa"/>
+            <w:gridSpan w:val="2"/>
+          </w:tcPr>
+          <w:p/>
+        </w:tc>
+      </w:tr>
+      <w:tr>
+        <w:tc>
+          <w:tcPr>
+            <w:tcW w:w="768" w:type="dxa"/>
+            <w:shd w:val="clear" w:color="auto" w:fill="auto"/>
+          </w:tcPr>
+          <w:p/>
+        </w:tc>
+        <w:tc>
+          <w:tcPr>
+            <w:tcW w:w="1811" w:type="dxa"/>
+          </w:tcPr>
+          <w:p/>
+        </w:tc>
+        <w:tc>
+          <w:tcPr>
+            <w:tcW w:w="2977" w:type="dxa"/>
+          </w:tcPr>
+          <w:p/>
+        </w:tc>
+        <w:tc>
+          <w:tcPr>
+            <w:tcW w:w="2389" w:type="dxa"/>
+          </w:tcPr>
+          <w:p/>
+        </w:tc>
+        <w:tc>
+          <w:tcPr>
+            <w:tcW w:w="2390" w:type="dxa"/>
+            <w:gridSpan w:val="2"/>
+          </w:tcPr>
+          <w:p/>
+        </w:tc>
+      </w:tr>
+      <w:tr>
+        <w:tc>
+          <w:tcPr>
+            <w:tcW w:w="768" w:type="dxa"/>
+            <w:shd w:val="clear" w:color="auto" w:fill="auto"/>
+          </w:tcPr>
+          <w:p>
+            <w:pPr>
+              <w:jc w:val="center"/>
+              <w:rPr>
+                <w:b/>
+              </w:rPr>
+            </w:pPr>
+            <w:r>
+              <w:rPr>
+                <w:b/>
+              </w:rPr>
+              <w:t>6</w:t>
+            </w:r>
+          </w:p>
+        </w:tc>
+        <w:tc>
+          <w:tcPr>
+            <w:tcW w:w="1811" w:type="dxa"/>
+          </w:tcPr>
+          <w:p>
+            <w:pPr>
+              <w:jc w:val="center"/>
+              <w:rPr>
+                <w:b/>
+              </w:rPr>
+            </w:pPr>
+            <w:r>
+              <w:rPr>
+                <w:b/>
+              </w:rPr>
+              <w:t>11.03 – 29.04</w:t>
+            </w:r>
+          </w:p>
+        </w:tc>
+        <w:tc>
+          <w:tcPr>
+            <w:tcW w:w="2977" w:type="dxa"/>
+          </w:tcPr>
+          <w:p>
+            <w:pPr>
+              <w:jc w:val="center"/>
+              <w:rPr>
+                <w:b/>
+              </w:rPr>
+            </w:pPr>
+            <w:r>
+              <w:rPr>
+                <w:b/>
+              </w:rPr>
+              <w:t>Функциональная верификация</w:t>
+            </w:r>
+          </w:p>
+        </w:tc>
+        <w:tc>
+          <w:tcPr>
+            <w:tcW w:w="2395" w:type="dxa"/>
+            <w:gridSpan w:val="2"/>
+          </w:tcPr>
+          <w:p>
+            <w:pPr>
+              <w:jc w:val="center"/>
+            </w:pPr>
+            <w:r>
+              <w:t>Болотников Александр</w:t>
+            </w:r>
+          </w:p>
+        </w:tc>
+        <w:tc>
+          <w:tcPr>
+            <w:tcW w:w="2384" w:type="dxa"/>
+          </w:tcPr>
+          <w:p>
+            <w:pPr>
+              <w:jc w:val="center"/>
+            </w:pPr>
+          </w:p>
+        </w:tc>
+      </w:tr>
+      <w:tr>
+        <w:tc>
+          <w:tcPr>
+            <w:tcW w:w="768" w:type="dxa"/>
+            <w:shd w:val="clear" w:color="auto" w:fill="auto"/>
+          </w:tcPr>
+          <w:p/>
+        </w:tc>
+        <w:tc>
+          <w:tcPr>
+            <w:tcW w:w="1811" w:type="dxa"/>
+          </w:tcPr>
+          <w:p/>
+        </w:tc>
+        <w:tc>
+          <w:tcPr>
+            <w:tcW w:w="2977" w:type="dxa"/>
+          </w:tcPr>
+          <w:p>
+            <w:r>
+              <w:t>Установка программы моделирования</w:t>
+            </w:r>
             <w:bookmarkStart w:id="0" w:name="_GoBack"/>
             <w:bookmarkEnd w:id="0"/>
           </w:p>
-        </w:tc>
-        <w:tc>
-          <w:tcPr>
-            <w:tcW w:w="2389" w:type="dxa"/>
-          </w:tcPr>
-          <w:p/>
-        </w:tc>
-        <w:tc>
-          <w:tcPr>
-            <w:tcW w:w="2390" w:type="dxa"/>
-            <w:gridSpan w:val="2"/>
-          </w:tcPr>
-          <w:p/>
-        </w:tc>
-      </w:tr>
-      <w:tr>
-        <w:tc>
-          <w:tcPr>
-            <w:tcW w:w="768" w:type="dxa"/>
-            <w:shd w:val="clear" w:color="auto" w:fill="auto"/>
-          </w:tcPr>
-          <w:p/>
-        </w:tc>
-        <w:tc>
-          <w:tcPr>
-            <w:tcW w:w="1811" w:type="dxa"/>
-          </w:tcPr>
-          <w:p/>
-        </w:tc>
-        <w:tc>
-          <w:tcPr>
-            <w:tcW w:w="2977" w:type="dxa"/>
-          </w:tcPr>
-          <w:p/>
-        </w:tc>
-        <w:tc>
-          <w:tcPr>
-            <w:tcW w:w="2389" w:type="dxa"/>
-          </w:tcPr>
-          <w:p/>
-        </w:tc>
-        <w:tc>
-          <w:tcPr>
-            <w:tcW w:w="2390" w:type="dxa"/>
-            <w:gridSpan w:val="2"/>
-          </w:tcPr>
-          <w:p/>
-        </w:tc>
-      </w:tr>
-      <w:tr>
-        <w:tc>
-          <w:tcPr>
-            <w:tcW w:w="768" w:type="dxa"/>
-            <w:shd w:val="clear" w:color="auto" w:fill="auto"/>
-          </w:tcPr>
-          <w:p>
-            <w:pPr>
-              <w:jc w:val="center"/>
-            </w:pPr>
-            <w:r>
-              <w:t>5</w:t>
-            </w:r>
-          </w:p>
-        </w:tc>
-        <w:tc>
-          <w:tcPr>
-            <w:tcW w:w="1811" w:type="dxa"/>
-          </w:tcPr>
-          <w:p>
-            <w:pPr>
-              <w:jc w:val="center"/>
-            </w:pPr>
-          </w:p>
-        </w:tc>
-        <w:tc>
-          <w:tcPr>
-            <w:tcW w:w="2977" w:type="dxa"/>
-          </w:tcPr>
-          <w:p>
-            <w:pPr>
-              <w:jc w:val="center"/>
-            </w:pPr>
-            <w:r>
-              <w:t>Работа с памятью</w:t>
-            </w:r>
-          </w:p>
-        </w:tc>
-        <w:tc>
-          <w:tcPr>
-            <w:tcW w:w="2395" w:type="dxa"/>
-            <w:gridSpan w:val="2"/>
-          </w:tcPr>
-          <w:p>
-            <w:pPr>
-              <w:jc w:val="center"/>
-            </w:pPr>
-          </w:p>
-        </w:tc>
-        <w:tc>
-          <w:tcPr>
-            <w:tcW w:w="2384" w:type="dxa"/>
-          </w:tcPr>
-          <w:p>
-            <w:pPr>
-              <w:jc w:val="center"/>
-            </w:pPr>
-          </w:p>
-        </w:tc>
-      </w:tr>
-      <w:tr>
-        <w:tc>
-          <w:tcPr>
-            <w:tcW w:w="768" w:type="dxa"/>
-            <w:shd w:val="clear" w:color="auto" w:fill="auto"/>
-          </w:tcPr>
-          <w:p/>
-        </w:tc>
-        <w:tc>
-          <w:tcPr>
-            <w:tcW w:w="1811" w:type="dxa"/>
-          </w:tcPr>
-          <w:p/>
-        </w:tc>
-        <w:tc>
-          <w:tcPr>
-            <w:tcW w:w="2977" w:type="dxa"/>
-          </w:tcPr>
-          <w:p/>
-        </w:tc>
-        <w:tc>
-          <w:tcPr>
-            <w:tcW w:w="2389" w:type="dxa"/>
-          </w:tcPr>
-          <w:p/>
-        </w:tc>
-        <w:tc>
-          <w:tcPr>
-            <w:tcW w:w="2390" w:type="dxa"/>
-            <w:gridSpan w:val="2"/>
-          </w:tcPr>
-          <w:p/>
-        </w:tc>
-      </w:tr>
-      <w:tr>
-        <w:tc>
-          <w:tcPr>
-            <w:tcW w:w="768" w:type="dxa"/>
-            <w:shd w:val="clear" w:color="auto" w:fill="auto"/>
-          </w:tcPr>
-          <w:p/>
-        </w:tc>
-        <w:tc>
-          <w:tcPr>
-            <w:tcW w:w="1811" w:type="dxa"/>
-          </w:tcPr>
-          <w:p/>
-        </w:tc>
-        <w:tc>
-          <w:tcPr>
-            <w:tcW w:w="2977" w:type="dxa"/>
-          </w:tcPr>
-          <w:p/>
-        </w:tc>
-        <w:tc>
-          <w:tcPr>
-            <w:tcW w:w="2389" w:type="dxa"/>
-          </w:tcPr>
-          <w:p/>
-        </w:tc>
-        <w:tc>
-          <w:tcPr>
-            <w:tcW w:w="2390" w:type="dxa"/>
-            <w:gridSpan w:val="2"/>
-          </w:tcPr>
-          <w:p/>
-        </w:tc>
-      </w:tr>
-      <w:tr>
-        <w:tc>
-          <w:tcPr>
-            <w:tcW w:w="768" w:type="dxa"/>
-            <w:shd w:val="clear" w:color="auto" w:fill="auto"/>
-          </w:tcPr>
-          <w:p>
-            <w:pPr>
-              <w:jc w:val="center"/>
-            </w:pPr>
-            <w:r>
-              <w:t>6</w:t>
-            </w:r>
-          </w:p>
-        </w:tc>
-        <w:tc>
-          <w:tcPr>
-            <w:tcW w:w="1811" w:type="dxa"/>
-          </w:tcPr>
-          <w:p>
-            <w:pPr>
-              <w:jc w:val="center"/>
-            </w:pPr>
-            <w:r>
-              <w:t>11.03 – 29.04</w:t>
-            </w:r>
-          </w:p>
-        </w:tc>
-        <w:tc>
-          <w:tcPr>
-            <w:tcW w:w="2977" w:type="dxa"/>
-          </w:tcPr>
-          <w:p>
-            <w:pPr>
-              <w:jc w:val="center"/>
-            </w:pPr>
-            <w:r>
-              <w:t>Функциональная верификация</w:t>
-            </w:r>
-          </w:p>
-        </w:tc>
-        <w:tc>
-          <w:tcPr>
-            <w:tcW w:w="2395" w:type="dxa"/>
-            <w:gridSpan w:val="2"/>
-          </w:tcPr>
-          <w:p>
-            <w:pPr>
-              <w:jc w:val="center"/>
-            </w:pPr>
-          </w:p>
-        </w:tc>
-        <w:tc>
-          <w:tcPr>
-            <w:tcW w:w="2384" w:type="dxa"/>
-          </w:tcPr>
-          <w:p>
-            <w:pPr>
-              <w:jc w:val="center"/>
-            </w:pPr>
-          </w:p>
-        </w:tc>
-      </w:tr>
-      <w:tr>
-        <w:tc>
-          <w:tcPr>
-            <w:tcW w:w="768" w:type="dxa"/>
-            <w:shd w:val="clear" w:color="auto" w:fill="auto"/>
-          </w:tcPr>
-          <w:p/>
-        </w:tc>
-        <w:tc>
-          <w:tcPr>
-            <w:tcW w:w="1811" w:type="dxa"/>
-          </w:tcPr>
-          <w:p/>
-        </w:tc>
-        <w:tc>
-          <w:tcPr>
-            <w:tcW w:w="2977" w:type="dxa"/>
-          </w:tcPr>
-          <w:p/>
         </w:tc>
         <w:tc>
           <w:tcPr>

</xml_diff>